<commit_message>
add quarto versions of everything
</commit_message>
<xml_diff>
--- a/Dynamic Documents/presentation.docx
+++ b/Dynamic Documents/presentation.docx
@@ -7,6 +7,15 @@
         <w:pStyle w:val="Title"/>
       </w:pPr>
       <w:r>
+        <w:t xml:space="preserve"> </w:t>
+      </w:r>
+      <w:r>
+        <w:t xml:space="preserve">¶</w:t>
+      </w:r>
+      <w:r>
+        <w:t xml:space="preserve"> </w:t>
+      </w:r>
+      <w:r>
         <w:t xml:space="preserve">Dynamic</w:t>
       </w:r>
       <w:r>
@@ -14,24 +23,6 @@
       </w:r>
       <w:r>
         <w:t xml:space="preserve">Documents</w:t>
-      </w:r>
-      <w:r>
-        <w:t xml:space="preserve"> </w:t>
-      </w:r>
-      <w:r>
-        <w:t xml:space="preserve">with</w:t>
-      </w:r>
-      <w:r>
-        <w:t xml:space="preserve"> </w:t>
-      </w:r>
-      <w:r>
-        <w:t xml:space="preserve">Jupyter</w:t>
-      </w:r>
-      <w:r>
-        <w:t xml:space="preserve"> </w:t>
-      </w:r>
-      <w:r>
-        <w:t xml:space="preserve">Notebooks</w:t>
       </w:r>
     </w:p>
     <w:p>
@@ -1612,13 +1603,603 @@
       </w:r>
     </w:p>
     <w:bookmarkEnd w:id="37"/>
-    <w:bookmarkStart w:id="38" w:name="extensions"/>
+    <w:bookmarkStart w:id="38" w:name="running-code"/>
     <w:p>
       <w:pPr>
         <w:pStyle w:val="Heading2"/>
       </w:pPr>
       <w:r>
-        <w:t xml:space="preserve">17 Extensions</w:t>
+        <w:t xml:space="preserve">17 Running Code</w:t>
+      </w:r>
+    </w:p>
+    <w:p>
+      <w:pPr>
+        <w:pStyle w:val="SourceCode"/>
+      </w:pPr>
+      <w:r>
+        <w:rPr>
+          <w:rStyle w:val="OperatorTok"/>
+        </w:rPr>
+        <w:t xml:space="preserve">%%</w:t>
+      </w:r>
+      <w:r>
+        <w:rPr>
+          <w:rStyle w:val="NormalTok"/>
+        </w:rPr>
+        <w:t xml:space="preserve">stata</w:t>
+      </w:r>
+      <w:r>
+        <w:br/>
+      </w:r>
+      <w:r>
+        <w:rPr>
+          <w:rStyle w:val="NormalTok"/>
+        </w:rPr>
+        <w:t xml:space="preserve">clear </w:t>
+      </w:r>
+      <w:r>
+        <w:rPr>
+          <w:rStyle w:val="BuiltInTok"/>
+        </w:rPr>
+        <w:t xml:space="preserve">all</w:t>
+      </w:r>
+      <w:r>
+        <w:br/>
+      </w:r>
+      <w:r>
+        <w:rPr>
+          <w:rStyle w:val="BuiltInTok"/>
+        </w:rPr>
+        <w:t xml:space="preserve">set</w:t>
+      </w:r>
+      <w:r>
+        <w:rPr>
+          <w:rStyle w:val="NormalTok"/>
+        </w:rPr>
+        <w:t xml:space="preserve"> obs </w:t>
+      </w:r>
+      <w:r>
+        <w:rPr>
+          <w:rStyle w:val="DecValTok"/>
+        </w:rPr>
+        <w:t xml:space="preserve">10</w:t>
+      </w:r>
+      <w:r>
+        <w:br/>
+      </w:r>
+      <w:r>
+        <w:br/>
+      </w:r>
+      <w:r>
+        <w:rPr>
+          <w:rStyle w:val="NormalTok"/>
+        </w:rPr>
+        <w:t xml:space="preserve">gen x </w:t>
+      </w:r>
+      <w:r>
+        <w:rPr>
+          <w:rStyle w:val="OperatorTok"/>
+        </w:rPr>
+        <w:t xml:space="preserve">=</w:t>
+      </w:r>
+      <w:r>
+        <w:rPr>
+          <w:rStyle w:val="NormalTok"/>
+        </w:rPr>
+        <w:t xml:space="preserve"> runiform()</w:t>
+      </w:r>
+      <w:r>
+        <w:br/>
+      </w:r>
+      <w:r>
+        <w:rPr>
+          <w:rStyle w:val="NormalTok"/>
+        </w:rPr>
+        <w:t xml:space="preserve">gen treat </w:t>
+      </w:r>
+      <w:r>
+        <w:rPr>
+          <w:rStyle w:val="OperatorTok"/>
+        </w:rPr>
+        <w:t xml:space="preserve">=</w:t>
+      </w:r>
+      <w:r>
+        <w:rPr>
+          <w:rStyle w:val="NormalTok"/>
+        </w:rPr>
+        <w:t xml:space="preserve"> x </w:t>
+      </w:r>
+      <w:r>
+        <w:rPr>
+          <w:rStyle w:val="OperatorTok"/>
+        </w:rPr>
+        <w:t xml:space="preserve">&gt;</w:t>
+      </w:r>
+      <w:r>
+        <w:rPr>
+          <w:rStyle w:val="NormalTok"/>
+        </w:rPr>
+        <w:t xml:space="preserve"> </w:t>
+      </w:r>
+      <w:r>
+        <w:rPr>
+          <w:rStyle w:val="FloatTok"/>
+        </w:rPr>
+        <w:t xml:space="preserve">.2</w:t>
+      </w:r>
+      <w:r>
+        <w:br/>
+      </w:r>
+      <w:r>
+        <w:rPr>
+          <w:rStyle w:val="NormalTok"/>
+        </w:rPr>
+        <w:t xml:space="preserve">gen y </w:t>
+      </w:r>
+      <w:r>
+        <w:rPr>
+          <w:rStyle w:val="OperatorTok"/>
+        </w:rPr>
+        <w:t xml:space="preserve">=</w:t>
+      </w:r>
+      <w:r>
+        <w:rPr>
+          <w:rStyle w:val="NormalTok"/>
+        </w:rPr>
+        <w:t xml:space="preserve"> runiform()</w:t>
+      </w:r>
+    </w:p>
+    <w:p>
+      <w:pPr>
+        <w:pStyle w:val="SourceCode"/>
+      </w:pPr>
+      <w:r>
+        <w:br/>
+      </w:r>
+      <w:r>
+        <w:rPr>
+          <w:rStyle w:val="VerbatimChar"/>
+        </w:rPr>
+        <w:t xml:space="preserve">. clear all</w:t>
+      </w:r>
+    </w:p>
+    <w:p>
+      <w:pPr>
+        <w:pStyle w:val="SourceCode"/>
+      </w:pPr>
+      <w:r>
+        <w:br/>
+      </w:r>
+      <w:r>
+        <w:rPr>
+          <w:rStyle w:val="VerbatimChar"/>
+        </w:rPr>
+        <w:t xml:space="preserve">. set obs 10</w:t>
+      </w:r>
+      <w:r>
+        <w:br/>
+      </w:r>
+      <w:r>
+        <w:rPr>
+          <w:rStyle w:val="VerbatimChar"/>
+        </w:rPr>
+        <w:t xml:space="preserve">Number of observations (_N) was 0, now 10.</w:t>
+      </w:r>
+      <w:r>
+        <w:br/>
+      </w:r>
+      <w:r>
+        <w:br/>
+      </w:r>
+      <w:r>
+        <w:rPr>
+          <w:rStyle w:val="VerbatimChar"/>
+        </w:rPr>
+        <w:t xml:space="preserve">. </w:t>
+      </w:r>
+      <w:r>
+        <w:br/>
+      </w:r>
+      <w:r>
+        <w:rPr>
+          <w:rStyle w:val="VerbatimChar"/>
+        </w:rPr>
+        <w:t xml:space="preserve">. gen x = runiform()</w:t>
+      </w:r>
+      <w:r>
+        <w:br/>
+      </w:r>
+      <w:r>
+        <w:br/>
+      </w:r>
+      <w:r>
+        <w:rPr>
+          <w:rStyle w:val="VerbatimChar"/>
+        </w:rPr>
+        <w:t xml:space="preserve">. gen treat = x &gt; .2</w:t>
+      </w:r>
+      <w:r>
+        <w:br/>
+      </w:r>
+      <w:r>
+        <w:br/>
+      </w:r>
+      <w:r>
+        <w:rPr>
+          <w:rStyle w:val="VerbatimChar"/>
+        </w:rPr>
+        <w:t xml:space="preserve">. gen y = runiform()</w:t>
+      </w:r>
+      <w:r>
+        <w:br/>
+      </w:r>
+      <w:r>
+        <w:br/>
+      </w:r>
+      <w:r>
+        <w:rPr>
+          <w:rStyle w:val="VerbatimChar"/>
+        </w:rPr>
+        <w:t xml:space="preserve">. </w:t>
+      </w:r>
+    </w:p>
+    <w:p>
+      <w:pPr>
+        <w:pStyle w:val="SourceCode"/>
+      </w:pPr>
+      <w:r>
+        <w:rPr>
+          <w:rStyle w:val="OperatorTok"/>
+        </w:rPr>
+        <w:t xml:space="preserve">%%</w:t>
+      </w:r>
+      <w:r>
+        <w:rPr>
+          <w:rStyle w:val="NormalTok"/>
+        </w:rPr>
+        <w:t xml:space="preserve">stata</w:t>
+      </w:r>
+      <w:r>
+        <w:br/>
+      </w:r>
+      <w:r>
+        <w:rPr>
+          <w:rStyle w:val="BuiltInTok"/>
+        </w:rPr>
+        <w:t xml:space="preserve">list</w:t>
+      </w:r>
+      <w:r>
+        <w:rPr>
+          <w:rStyle w:val="NormalTok"/>
+        </w:rPr>
+        <w:t xml:space="preserve"> x y</w:t>
+      </w:r>
+    </w:p>
+    <w:p>
+      <w:pPr>
+        <w:pStyle w:val="SourceCode"/>
+      </w:pPr>
+      <w:r>
+        <w:br/>
+      </w:r>
+      <w:r>
+        <w:rPr>
+          <w:rStyle w:val="VerbatimChar"/>
+        </w:rPr>
+        <w:t xml:space="preserve">     +---------------------+</w:t>
+      </w:r>
+      <w:r>
+        <w:br/>
+      </w:r>
+      <w:r>
+        <w:rPr>
+          <w:rStyle w:val="VerbatimChar"/>
+        </w:rPr>
+        <w:t xml:space="preserve">     |        x          y |</w:t>
+      </w:r>
+      <w:r>
+        <w:br/>
+      </w:r>
+      <w:r>
+        <w:rPr>
+          <w:rStyle w:val="VerbatimChar"/>
+        </w:rPr>
+        <w:t xml:space="preserve">     |---------------------|</w:t>
+      </w:r>
+      <w:r>
+        <w:br/>
+      </w:r>
+      <w:r>
+        <w:rPr>
+          <w:rStyle w:val="VerbatimChar"/>
+        </w:rPr>
+        <w:t xml:space="preserve">  1. | .1359006   .2468877 |</w:t>
+      </w:r>
+      <w:r>
+        <w:br/>
+      </w:r>
+      <w:r>
+        <w:rPr>
+          <w:rStyle w:val="VerbatimChar"/>
+        </w:rPr>
+        <w:t xml:space="preserve">  2. | .3325624    .043255 |</w:t>
+      </w:r>
+      <w:r>
+        <w:br/>
+      </w:r>
+      <w:r>
+        <w:rPr>
+          <w:rStyle w:val="VerbatimChar"/>
+        </w:rPr>
+        <w:t xml:space="preserve">  3. | .4675523   .3764437 |</w:t>
+      </w:r>
+      <w:r>
+        <w:br/>
+      </w:r>
+      <w:r>
+        <w:rPr>
+          <w:rStyle w:val="VerbatimChar"/>
+        </w:rPr>
+        <w:t xml:space="preserve">  4. | .5160881   .7677861 |</w:t>
+      </w:r>
+      <w:r>
+        <w:br/>
+      </w:r>
+      <w:r>
+        <w:rPr>
+          <w:rStyle w:val="VerbatimChar"/>
+        </w:rPr>
+        <w:t xml:space="preserve">  5. |  .066943   .7551366 |</w:t>
+      </w:r>
+      <w:r>
+        <w:br/>
+      </w:r>
+      <w:r>
+        <w:rPr>
+          <w:rStyle w:val="VerbatimChar"/>
+        </w:rPr>
+        <w:t xml:space="preserve">     |---------------------|</w:t>
+      </w:r>
+      <w:r>
+        <w:br/>
+      </w:r>
+      <w:r>
+        <w:rPr>
+          <w:rStyle w:val="VerbatimChar"/>
+        </w:rPr>
+        <w:t xml:space="preserve">  6. | .0722964   .4476188 |</w:t>
+      </w:r>
+      <w:r>
+        <w:br/>
+      </w:r>
+      <w:r>
+        <w:rPr>
+          <w:rStyle w:val="VerbatimChar"/>
+        </w:rPr>
+        <w:t xml:space="preserve">  7. | .6817465   .4087105 |</w:t>
+      </w:r>
+      <w:r>
+        <w:br/>
+      </w:r>
+      <w:r>
+        <w:rPr>
+          <w:rStyle w:val="VerbatimChar"/>
+        </w:rPr>
+        <w:t xml:space="preserve">  8. | .0880495   .2977743 |</w:t>
+      </w:r>
+      <w:r>
+        <w:br/>
+      </w:r>
+      <w:r>
+        <w:rPr>
+          <w:rStyle w:val="VerbatimChar"/>
+        </w:rPr>
+        <w:t xml:space="preserve">  9. | .1327082   .6794177 |</w:t>
+      </w:r>
+      <w:r>
+        <w:br/>
+      </w:r>
+      <w:r>
+        <w:rPr>
+          <w:rStyle w:val="VerbatimChar"/>
+        </w:rPr>
+        <w:t xml:space="preserve"> 10. | .8745816   .7124024 |</w:t>
+      </w:r>
+      <w:r>
+        <w:br/>
+      </w:r>
+      <w:r>
+        <w:rPr>
+          <w:rStyle w:val="VerbatimChar"/>
+        </w:rPr>
+        <w:t xml:space="preserve">     +---------------------+</w:t>
+      </w:r>
+    </w:p>
+    <w:bookmarkEnd w:id="38"/>
+    <w:bookmarkStart w:id="42" w:name="figures"/>
+    <w:p>
+      <w:pPr>
+        <w:pStyle w:val="Heading2"/>
+      </w:pPr>
+      <w:r>
+        <w:t xml:space="preserve">18 Figures</w:t>
+      </w:r>
+    </w:p>
+    <w:p>
+      <w:pPr>
+        <w:pStyle w:val="SourceCode"/>
+      </w:pPr>
+      <w:r>
+        <w:rPr>
+          <w:rStyle w:val="OperatorTok"/>
+        </w:rPr>
+        <w:t xml:space="preserve">%%</w:t>
+      </w:r>
+      <w:r>
+        <w:rPr>
+          <w:rStyle w:val="NormalTok"/>
+        </w:rPr>
+        <w:t xml:space="preserve">stata</w:t>
+      </w:r>
+      <w:r>
+        <w:br/>
+      </w:r>
+      <w:r>
+        <w:rPr>
+          <w:rStyle w:val="NormalTok"/>
+        </w:rPr>
+        <w:t xml:space="preserve">twoway scatter y x</w:t>
+      </w:r>
+      <w:r>
+        <w:br/>
+      </w:r>
+      <w:r>
+        <w:rPr>
+          <w:rStyle w:val="NormalTok"/>
+        </w:rPr>
+        <w:t xml:space="preserve">graph export </w:t>
+      </w:r>
+      <w:r>
+        <w:rPr>
+          <w:rStyle w:val="StringTok"/>
+        </w:rPr>
+        <w:t xml:space="preserve">"scatter.png"</w:t>
+      </w:r>
+      <w:r>
+        <w:rPr>
+          <w:rStyle w:val="NormalTok"/>
+        </w:rPr>
+        <w:t xml:space="preserve">, replace</w:t>
+      </w:r>
+    </w:p>
+    <w:tbl>
+      <w:tblPr>
+        <w:tblStyle w:val="Table"/>
+        <w:tblW w:type="pct" w:w="5000"/>
+        <w:tblLook w:firstRow="0" w:lastRow="0" w:firstColumn="0" w:lastColumn="0" w:noHBand="0" w:noVBand="0" w:val="0000"/>
+      </w:tblPr>
+      <w:tblGrid>
+        <w:gridCol w:w="7920"/>
+      </w:tblGrid>
+      <w:tr>
+        <w:tc>
+          <w:tcPr/>
+          <w:p>
+            <w:pPr>
+              <w:pStyle w:val="Figure"/>
+              <w:jc w:val="center"/>
+            </w:pPr>
+            <w:r>
+              <w:drawing>
+                <wp:inline>
+                  <wp:extent cx="5029200" cy="3657600"/>
+                  <wp:effectExtent b="0" l="0" r="0" t="0"/>
+                  <wp:docPr descr="" title="" id="40" name="Picture"/>
+                  <a:graphic>
+                    <a:graphicData uri="http://schemas.openxmlformats.org/drawingml/2006/picture">
+                      <pic:pic>
+                        <pic:nvPicPr>
+                          <pic:cNvPr descr="scatter.png" id="41" name="Picture"/>
+                          <pic:cNvPicPr>
+                            <a:picLocks noChangeArrowheads="1" noChangeAspect="1"/>
+                          </pic:cNvPicPr>
+                        </pic:nvPicPr>
+                        <pic:blipFill>
+                          <a:blip r:embed="rId39"/>
+                          <a:stretch>
+                            <a:fillRect/>
+                          </a:stretch>
+                        </pic:blipFill>
+                        <pic:spPr bwMode="auto">
+                          <a:xfrm>
+                            <a:off x="0" y="0"/>
+                            <a:ext cx="5029200" cy="3657600"/>
+                          </a:xfrm>
+                          <a:prstGeom prst="rect">
+                            <a:avLst/>
+                          </a:prstGeom>
+                          <a:noFill/>
+                          <a:ln w="9525">
+                            <a:noFill/>
+                            <a:headEnd/>
+                            <a:tailEnd/>
+                          </a:ln>
+                        </pic:spPr>
+                      </pic:pic>
+                    </a:graphicData>
+                  </a:graphic>
+                </wp:inline>
+              </w:drawing>
+            </w:r>
+          </w:p>
+          <w:p>
+            <w:pPr>
+              <w:jc w:val="center"/>
+            </w:pPr>
+            <w:pPr>
+              <w:jc w:val="start"/>
+              <w:spacing w:before="200"/>
+              <w:pStyle w:val="ImageCaption"/>
+            </w:pPr>
+            <w:r>
+              <w:t xml:space="preserve">A graph with a caption</w:t>
+            </w:r>
+          </w:p>
+        </w:tc>
+      </w:tr>
+    </w:tbl>
+    <w:bookmarkEnd w:id="42"/>
+    <w:bookmarkStart w:id="43" w:name="section"/>
+    <w:p>
+      <w:pPr>
+        <w:pStyle w:val="Heading2"/>
+      </w:pPr>
+      <w:r>
+        <w:t xml:space="preserve">19</w:t>
+      </w:r>
+      <w:r>
+        <w:t xml:space="preserve"> </w:t>
+      </w:r>
+    </w:p>
+    <w:p>
+      <w:pPr>
+        <w:pStyle w:val="SourceCode"/>
+      </w:pPr>
+      <w:r>
+        <w:rPr>
+          <w:rStyle w:val="OperatorTok"/>
+        </w:rPr>
+        <w:t xml:space="preserve">%%</w:t>
+      </w:r>
+      <w:r>
+        <w:rPr>
+          <w:rStyle w:val="NormalTok"/>
+        </w:rPr>
+        <w:t xml:space="preserve">stata</w:t>
+      </w:r>
+      <w:r>
+        <w:br/>
+      </w:r>
+      <w:r>
+        <w:br/>
+      </w:r>
+      <w:r>
+        <w:rPr>
+          <w:rStyle w:val="NormalTok"/>
+        </w:rPr>
+        <w:t xml:space="preserve">eststo model: qui reg y t x</w:t>
+      </w:r>
+      <w:r>
+        <w:br/>
+      </w:r>
+      <w:r>
+        <w:br/>
+      </w:r>
+      <w:r>
+        <w:rPr>
+          <w:rStyle w:val="NormalTok"/>
+        </w:rPr>
+        <w:t xml:space="preserve">esttab model, tex</w:t>
       </w:r>
     </w:p>
     <w:p>
@@ -1626,7 +2207,64 @@
         <w:pStyle w:val="FirstParagraph"/>
       </w:pPr>
       <w:r>
-        <w:t xml:space="preserve">JupyterLab (the web interface) comes with many extensions for anything you might want:</w:t>
+        <w:t xml:space="preserve">.</w:t>
+      </w:r>
+      <w:r>
+        <w:t xml:space="preserve"> </w:t>
+      </w:r>
+      <w:r>
+        <w:t xml:space="preserve">. eststo model: qui reg y t x</w:t>
+      </w:r>
+    </w:p>
+    <w:p>
+      <w:pPr>
+        <w:pStyle w:val="BodyText"/>
+      </w:pPr>
+      <w:r>
+        <w:t xml:space="preserve">.</w:t>
+      </w:r>
+      <w:r>
+        <w:t xml:space="preserve"> </w:t>
+      </w:r>
+      <w:r>
+        <w:t xml:space="preserve">. esttab model, tex</w:t>
+      </w:r>
+    </w:p>
+    <w:p>
+      <w:pPr>
+        <w:pStyle w:val="BodyText"/>
+      </w:pPr>
+      <w:r>
+        <w:t xml:space="preserve">{</w:t>
+      </w:r>
+      <w:r>
+        <w:t xml:space="preserve"> </w:t>
+      </w:r>
+    </w:p>
+    <w:p>
+      <w:pPr>
+        <w:pStyle w:val="BodyText"/>
+      </w:pPr>
+      <w:r>
+        <w:t xml:space="preserve">}</w:t>
+      </w:r>
+    </w:p>
+    <w:p>
+      <w:pPr>
+        <w:pStyle w:val="BodyText"/>
+      </w:pPr>
+      <w:r>
+        <w:t xml:space="preserve">.</w:t>
+      </w:r>
+    </w:p>
+    <w:bookmarkEnd w:id="43"/>
+    <w:bookmarkStart w:id="44" w:name="exporting"/>
+    <w:p>
+      <w:pPr>
+        <w:pStyle w:val="Heading2"/>
+      </w:pPr>
+      <w:r>
+        <w:t xml:space="preserve">20 Exporting</w:t>
       </w:r>
     </w:p>
     <w:p>
@@ -1638,436 +2276,276 @@
         <w:pStyle w:val="Compact"/>
       </w:pPr>
       <w:r>
-        <w:t xml:space="preserve">A language server</w:t>
-      </w:r>
-    </w:p>
-    <w:p>
-      <w:pPr>
-        <w:numPr>
-          <w:ilvl w:val="0"/>
-          <w:numId w:val="1027"/>
-        </w:numPr>
-        <w:pStyle w:val="Compact"/>
-      </w:pPr>
-      <w:r>
-        <w:t xml:space="preserve">multicursor support</w:t>
-      </w:r>
-    </w:p>
-    <w:p>
-      <w:pPr>
-        <w:numPr>
-          <w:ilvl w:val="0"/>
-          <w:numId w:val="1027"/>
-        </w:numPr>
-        <w:pStyle w:val="Compact"/>
-      </w:pPr>
-      <w:r>
-        <w:t xml:space="preserve">git integration</w:t>
-      </w:r>
-    </w:p>
-    <w:p>
-      <w:pPr>
-        <w:numPr>
-          <w:ilvl w:val="0"/>
-          <w:numId w:val="1027"/>
-        </w:numPr>
-        <w:pStyle w:val="Compact"/>
-      </w:pPr>
-      <w:r>
-        <w:t xml:space="preserve">and more…</w:t>
-      </w:r>
-    </w:p>
-    <w:bookmarkEnd w:id="38"/>
-    <w:bookmarkStart w:id="39" w:name="running-code"/>
+        <w:t xml:space="preserve">Exporting to HTML, PDF and slides is possible through the menu: File -&gt; Export Notebook as -&gt; PDF</w:t>
+      </w:r>
+    </w:p>
+    <w:bookmarkEnd w:id="44"/>
+    <w:bookmarkStart w:id="45" w:name="binder-and-hosting-notebooks"/>
     <w:p>
       <w:pPr>
         <w:pStyle w:val="Heading2"/>
       </w:pPr>
       <w:r>
-        <w:t xml:space="preserve">18 Running Code</w:t>
-      </w:r>
-    </w:p>
-    <w:p>
-      <w:pPr>
-        <w:pStyle w:val="SourceCode"/>
-      </w:pPr>
-      <w:r>
-        <w:br/>
-      </w:r>
-      <w:r>
-        <w:rPr>
-          <w:rStyle w:val="VerbatimChar"/>
-        </w:rPr>
-        <w:t xml:space="preserve">set obs 10</w:t>
-      </w:r>
-      <w:r>
-        <w:br/>
-      </w:r>
-      <w:r>
-        <w:br/>
-      </w:r>
-      <w:r>
-        <w:rPr>
-          <w:rStyle w:val="VerbatimChar"/>
-        </w:rPr>
-        <w:t xml:space="preserve">gen x = runiform()</w:t>
-      </w:r>
-      <w:r>
-        <w:br/>
-      </w:r>
-      <w:r>
-        <w:rPr>
-          <w:rStyle w:val="VerbatimChar"/>
-        </w:rPr>
-        <w:t xml:space="preserve">gen treat = x &gt; .2</w:t>
-      </w:r>
-      <w:r>
-        <w:br/>
-      </w:r>
-      <w:r>
-        <w:rPr>
-          <w:rStyle w:val="VerbatimChar"/>
-        </w:rPr>
-        <w:t xml:space="preserve">gen y = runiform()</w:t>
-      </w:r>
-    </w:p>
-    <w:p>
-      <w:pPr>
-        <w:pStyle w:val="SourceCode"/>
-      </w:pPr>
-      <w:r>
-        <w:rPr>
-          <w:rStyle w:val="VerbatimChar"/>
-        </w:rPr>
-        <w:t xml:space="preserve">%browse</w:t>
-      </w:r>
-    </w:p>
-    <w:bookmarkEnd w:id="39"/>
-    <w:bookmarkStart w:id="40" w:name="figures"/>
+        <w:t xml:space="preserve">21 Binder and Hosting Notebooks</w:t>
+      </w:r>
+    </w:p>
+    <w:p>
+      <w:pPr>
+        <w:numPr>
+          <w:ilvl w:val="0"/>
+          <w:numId w:val="1028"/>
+        </w:numPr>
+        <w:pStyle w:val="Compact"/>
+      </w:pPr>
+      <w:r>
+        <w:t xml:space="preserve">Jupyter is great and all, but what if you advisor/boss doesn’t have Jupyter installed?</w:t>
+      </w:r>
+    </w:p>
+    <w:p>
+      <w:pPr>
+        <w:numPr>
+          <w:ilvl w:val="0"/>
+          <w:numId w:val="1028"/>
+        </w:numPr>
+        <w:pStyle w:val="Compact"/>
+      </w:pPr>
+      <w:r>
+        <w:t xml:space="preserve">What if they do, but they don’t have all the dependencies needed for your cool dashboard?</w:t>
+      </w:r>
+    </w:p>
+    <w:p>
+      <w:pPr>
+        <w:numPr>
+          <w:ilvl w:val="0"/>
+          <w:numId w:val="1028"/>
+        </w:numPr>
+        <w:pStyle w:val="Compact"/>
+      </w:pPr>
+      <w:r>
+        <w:t xml:space="preserve">That’s where binder comes in</w:t>
+      </w:r>
+    </w:p>
+    <w:p>
+      <w:pPr>
+        <w:numPr>
+          <w:ilvl w:val="0"/>
+          <w:numId w:val="1028"/>
+        </w:numPr>
+        <w:pStyle w:val="Compact"/>
+      </w:pPr>
+      <w:r>
+        <w:t xml:space="preserve">Binder uses</w:t>
+      </w:r>
+      <w:r>
+        <w:t xml:space="preserve"> </w:t>
+      </w:r>
+      <w:r>
+        <w:rPr>
+          <w:rStyle w:val="VerbatimChar"/>
+        </w:rPr>
+        <w:t xml:space="preserve">docker</w:t>
+      </w:r>
+      <w:r>
+        <w:t xml:space="preserve"> </w:t>
+      </w:r>
+      <w:r>
+        <w:t xml:space="preserve">to create a containerized version of your notebook with all dependencies installed and anyone can access it even if they don’t have jupyter installed at all.</w:t>
+      </w:r>
+    </w:p>
+    <w:p>
+      <w:pPr>
+        <w:numPr>
+          <w:ilvl w:val="0"/>
+          <w:numId w:val="1028"/>
+        </w:numPr>
+        <w:pStyle w:val="Compact"/>
+      </w:pPr>
+      <w:r>
+        <w:t xml:space="preserve">They just need a web browser</w:t>
+      </w:r>
+    </w:p>
+    <w:p>
+      <w:pPr>
+        <w:numPr>
+          <w:ilvl w:val="0"/>
+          <w:numId w:val="1028"/>
+        </w:numPr>
+        <w:pStyle w:val="Compact"/>
+      </w:pPr>
+      <w:r>
+        <w:t xml:space="preserve">We’ve already seen how this works, either with the dashboard or with this very presentation!</w:t>
+      </w:r>
+    </w:p>
+    <w:p>
+      <w:pPr>
+        <w:numPr>
+          <w:ilvl w:val="0"/>
+          <w:numId w:val="1028"/>
+        </w:numPr>
+        <w:pStyle w:val="Compact"/>
+      </w:pPr>
+      <w:r>
+        <w:t xml:space="preserve">All you need is a public github repository and notebook in that repository and that’s it!</w:t>
+      </w:r>
+    </w:p>
+    <w:p>
+      <w:pPr>
+        <w:numPr>
+          <w:ilvl w:val="0"/>
+          <w:numId w:val="1028"/>
+        </w:numPr>
+        <w:pStyle w:val="Compact"/>
+      </w:pPr>
+      <w:r>
+        <w:t xml:space="preserve">Waiting time for spinning up the notebook will vary</w:t>
+      </w:r>
+    </w:p>
+    <w:p>
+      <w:pPr>
+        <w:numPr>
+          <w:ilvl w:val="0"/>
+          <w:numId w:val="1028"/>
+        </w:numPr>
+        <w:pStyle w:val="Compact"/>
+      </w:pPr>
+      <w:r>
+        <w:t xml:space="preserve">While it’s spinning it up, any questions so far?</w:t>
+      </w:r>
+    </w:p>
+    <w:bookmarkEnd w:id="45"/>
+    <w:bookmarkStart w:id="47" w:name="X8aa78d6eeb559bf3761ce6548774a4f64ea7597"/>
     <w:p>
       <w:pPr>
         <w:pStyle w:val="Heading2"/>
       </w:pPr>
       <w:r>
-        <w:t xml:space="preserve">19 Figures</w:t>
-      </w:r>
-    </w:p>
-    <w:p>
-      <w:pPr>
-        <w:pStyle w:val="SourceCode"/>
-      </w:pPr>
-      <w:r>
-        <w:rPr>
-          <w:rStyle w:val="VerbatimChar"/>
-        </w:rPr>
-        <w:t xml:space="preserve">twoway scatter y x</w:t>
-      </w:r>
-    </w:p>
-    <w:bookmarkEnd w:id="40"/>
-    <w:bookmarkStart w:id="42" w:name="kernel-magics"/>
-    <w:p>
-      <w:pPr>
-        <w:pStyle w:val="Heading2"/>
-      </w:pPr>
-      <w:r>
-        <w:t xml:space="preserve">20 Kernel Magics</w:t>
-      </w:r>
-    </w:p>
-    <w:p>
-      <w:pPr>
-        <w:numPr>
-          <w:ilvl w:val="0"/>
-          <w:numId w:val="1028"/>
-        </w:numPr>
-        <w:pStyle w:val="Compact"/>
-      </w:pPr>
-      <w:r>
-        <w:t xml:space="preserve">Many Jupyter kernels have something called magics</w:t>
+        <w:t xml:space="preserve">22 Port-forwarding and setting up Jupyter to work on a server</w:t>
+      </w:r>
+    </w:p>
+    <w:p>
+      <w:pPr>
+        <w:numPr>
+          <w:ilvl w:val="0"/>
+          <w:numId w:val="1029"/>
+        </w:numPr>
+        <w:pStyle w:val="Compact"/>
+      </w:pPr>
+      <w:r>
+        <w:t xml:space="preserve">Many people might have servers in their universities/organizations that are more powerful than a laptop.</w:t>
+      </w:r>
+    </w:p>
+    <w:p>
+      <w:pPr>
+        <w:numPr>
+          <w:ilvl w:val="0"/>
+          <w:numId w:val="1029"/>
+        </w:numPr>
+        <w:pStyle w:val="Compact"/>
+      </w:pPr>
+      <w:r>
+        <w:t xml:space="preserve">Jupyter allows the ability to run a notebook locally (on your laptop screen), but using the power of the server.</w:t>
       </w:r>
     </w:p>
     <w:p>
       <w:pPr>
         <w:numPr>
           <w:ilvl w:val="1"/>
-          <w:numId w:val="1029"/>
-        </w:numPr>
-        <w:pStyle w:val="Compact"/>
-      </w:pPr>
-      <w:r>
-        <w:t xml:space="preserve">A way to make certain actions easy without having to write too much code</w:t>
+          <w:numId w:val="1030"/>
+        </w:numPr>
+        <w:pStyle w:val="Compact"/>
+      </w:pPr>
+      <w:r>
+        <w:t xml:space="preserve">This requires jupyter being installed on the server</w:t>
       </w:r>
     </w:p>
     <w:p>
       <w:pPr>
         <w:numPr>
           <w:ilvl w:val="1"/>
-          <w:numId w:val="1029"/>
-        </w:numPr>
-        <w:pStyle w:val="Compact"/>
-      </w:pPr>
-      <w:r>
-        <w:t xml:space="preserve">Often language specific</w:t>
-      </w:r>
-    </w:p>
-    <w:p>
-      <w:pPr>
-        <w:numPr>
-          <w:ilvl w:val="0"/>
-          <w:numId w:val="1028"/>
-        </w:numPr>
-        <w:pStyle w:val="Compact"/>
-      </w:pPr>
-      <w:r>
-        <w:t xml:space="preserve">All Stata magics can be found</w:t>
+          <w:numId w:val="1030"/>
+        </w:numPr>
+        <w:pStyle w:val="Compact"/>
+      </w:pPr>
+      <w:r>
+        <w:t xml:space="preserve">This isn’t a difficult thing to do for a sysadmin, so it’s worth finding out whether that’s possible</w:t>
+      </w:r>
+    </w:p>
+    <w:bookmarkStart w:id="46" w:name="setting-up-jupyter-on-a-server"/>
+    <w:p>
+      <w:pPr>
+        <w:pStyle w:val="Heading3"/>
+      </w:pPr>
+      <w:r>
+        <w:t xml:space="preserve">22.1 Setting up jupyter on a server</w:t>
+      </w:r>
+    </w:p>
+    <w:p>
+      <w:pPr>
+        <w:numPr>
+          <w:ilvl w:val="0"/>
+          <w:numId w:val="1031"/>
+        </w:numPr>
+        <w:pStyle w:val="Compact"/>
+      </w:pPr>
+      <w:r>
+        <w:t xml:space="preserve">The first thing you need to do is log on to the server and start a jupyter instance:</w:t>
+      </w:r>
+    </w:p>
+    <w:p>
+      <w:pPr>
+        <w:pStyle w:val="FirstParagraph"/>
+      </w:pPr>
+      <w:r>
+        <w:rPr>
+          <w:rStyle w:val="VerbatimChar"/>
+        </w:rPr>
+        <w:t xml:space="preserve">jupyter notebook --no-browser --port=8888</w:t>
+      </w:r>
+    </w:p>
+    <w:p>
+      <w:pPr>
+        <w:numPr>
+          <w:ilvl w:val="0"/>
+          <w:numId w:val="1032"/>
+        </w:numPr>
+      </w:pPr>
+      <w:r>
+        <w:t xml:space="preserve">This tells the server to start an instance of jupyter, without a browser (we won’t need it, nor can a server open up a browser window), in port 8888 (this will be important later)</w:t>
+      </w:r>
+    </w:p>
+    <w:p>
+      <w:pPr>
+        <w:numPr>
+          <w:ilvl w:val="0"/>
+          <w:numId w:val="1032"/>
+        </w:numPr>
+      </w:pPr>
+      <w:r>
+        <w:t xml:space="preserve">For Mac users, you can use</w:t>
       </w:r>
       <w:r>
         <w:t xml:space="preserve"> </w:t>
       </w:r>
-      <w:hyperlink r:id="rId41">
-        <w:r>
-          <w:rPr>
-            <w:rStyle w:val="Hyperlink"/>
-          </w:rPr>
-          <w:t xml:space="preserve">here</w:t>
-        </w:r>
-      </w:hyperlink>
-    </w:p>
-    <w:p>
-      <w:pPr>
-        <w:pStyle w:val="SourceCode"/>
-      </w:pPr>
-      <w:r>
-        <w:rPr>
-          <w:rStyle w:val="VerbatimChar"/>
-        </w:rPr>
-        <w:t xml:space="preserve">%html</w:t>
-      </w:r>
-      <w:r>
-        <w:br/>
-      </w:r>
-      <w:r>
-        <w:br/>
-      </w:r>
-      <w:r>
-        <w:rPr>
-          <w:rStyle w:val="VerbatimChar"/>
-        </w:rPr>
-        <w:t xml:space="preserve">eststo model: qui reg y t x</w:t>
-      </w:r>
-      <w:r>
-        <w:br/>
-      </w:r>
-      <w:r>
-        <w:br/>
-      </w:r>
-      <w:r>
-        <w:rPr>
-          <w:rStyle w:val="VerbatimChar"/>
-        </w:rPr>
-        <w:t xml:space="preserve">esttab model, html</w:t>
-      </w:r>
-    </w:p>
-    <w:p>
-      <w:pPr>
-        <w:pStyle w:val="SourceCode"/>
-      </w:pPr>
-      <w:r>
-        <w:br/>
-      </w:r>
-      <w:r>
-        <w:rPr>
-          <w:rStyle w:val="VerbatimChar"/>
-        </w:rPr>
-        <w:t xml:space="preserve">%latex</w:t>
-      </w:r>
-      <w:r>
-        <w:br/>
-      </w:r>
-      <w:r>
-        <w:br/>
-      </w:r>
-      <w:r>
-        <w:rPr>
-          <w:rStyle w:val="VerbatimChar"/>
-        </w:rPr>
-        <w:t xml:space="preserve">eststo model: qui reg y t x</w:t>
-      </w:r>
-      <w:r>
-        <w:br/>
-      </w:r>
-      <w:r>
-        <w:br/>
-      </w:r>
-      <w:r>
-        <w:rPr>
-          <w:rStyle w:val="VerbatimChar"/>
-        </w:rPr>
-        <w:t xml:space="preserve">esttab model, tex</w:t>
-      </w:r>
-    </w:p>
-    <w:bookmarkEnd w:id="42"/>
-    <w:bookmarkStart w:id="43" w:name="exporting"/>
-    <w:p>
-      <w:pPr>
-        <w:pStyle w:val="Heading2"/>
-      </w:pPr>
-      <w:r>
-        <w:t xml:space="preserve">21 Exporting</w:t>
-      </w:r>
-    </w:p>
-    <w:p>
-      <w:pPr>
-        <w:numPr>
-          <w:ilvl w:val="0"/>
-          <w:numId w:val="1030"/>
-        </w:numPr>
-        <w:pStyle w:val="Compact"/>
-      </w:pPr>
-      <w:r>
-        <w:t xml:space="preserve">Exporting to HTML, PDF and slides is possible through the menu: File -&gt; Export Notebook as -&gt; PDF</w:t>
-      </w:r>
-    </w:p>
-    <w:bookmarkEnd w:id="43"/>
-    <w:bookmarkStart w:id="44" w:name="binder-and-hosting-notebooks"/>
-    <w:p>
-      <w:pPr>
-        <w:pStyle w:val="Heading2"/>
-      </w:pPr>
-      <w:r>
-        <w:t xml:space="preserve">22 Binder and Hosting Notebooks</w:t>
-      </w:r>
-    </w:p>
-    <w:p>
-      <w:pPr>
-        <w:numPr>
-          <w:ilvl w:val="0"/>
-          <w:numId w:val="1031"/>
-        </w:numPr>
-        <w:pStyle w:val="Compact"/>
-      </w:pPr>
-      <w:r>
-        <w:t xml:space="preserve">Jupyter is great and all, but what if you advisor/boss doesn’t have Jupyter installed?</w:t>
-      </w:r>
-    </w:p>
-    <w:p>
-      <w:pPr>
-        <w:numPr>
-          <w:ilvl w:val="0"/>
-          <w:numId w:val="1031"/>
-        </w:numPr>
-        <w:pStyle w:val="Compact"/>
-      </w:pPr>
-      <w:r>
-        <w:t xml:space="preserve">What if they do, but they don’t have all the dependencies needed for your cool dashboard?</w:t>
-      </w:r>
-    </w:p>
-    <w:p>
-      <w:pPr>
-        <w:numPr>
-          <w:ilvl w:val="0"/>
-          <w:numId w:val="1031"/>
-        </w:numPr>
-        <w:pStyle w:val="Compact"/>
-      </w:pPr>
-      <w:r>
-        <w:t xml:space="preserve">That’s where binder comes in</w:t>
-      </w:r>
-    </w:p>
-    <w:p>
-      <w:pPr>
-        <w:numPr>
-          <w:ilvl w:val="0"/>
-          <w:numId w:val="1031"/>
-        </w:numPr>
-        <w:pStyle w:val="Compact"/>
-      </w:pPr>
-      <w:r>
-        <w:t xml:space="preserve">Binder uses</w:t>
+      <w:r>
+        <w:rPr>
+          <w:rStyle w:val="VerbatimChar"/>
+        </w:rPr>
+        <w:t xml:space="preserve">ssh</w:t>
       </w:r>
       <w:r>
         <w:t xml:space="preserve"> </w:t>
       </w:r>
       <w:r>
-        <w:rPr>
-          <w:rStyle w:val="VerbatimChar"/>
-        </w:rPr>
-        <w:t xml:space="preserve">docker</w:t>
+        <w:t xml:space="preserve">to finish the process. Just type:</w:t>
       </w:r>
       <w:r>
         <w:t xml:space="preserve"> </w:t>
       </w:r>
       <w:r>
-        <w:t xml:space="preserve">to create a containerized version of your notebook with all dependencies installed and anyone can access it even if they don’t have jupyter installed at all.</w:t>
-      </w:r>
-    </w:p>
-    <w:p>
-      <w:pPr>
-        <w:numPr>
-          <w:ilvl w:val="0"/>
-          <w:numId w:val="1031"/>
-        </w:numPr>
-        <w:pStyle w:val="Compact"/>
-      </w:pPr>
-      <w:r>
-        <w:t xml:space="preserve">They just need a web browser</w:t>
-      </w:r>
-    </w:p>
-    <w:p>
-      <w:pPr>
-        <w:numPr>
-          <w:ilvl w:val="0"/>
-          <w:numId w:val="1031"/>
-        </w:numPr>
-        <w:pStyle w:val="Compact"/>
-      </w:pPr>
-      <w:r>
-        <w:t xml:space="preserve">We’ve already seen how this works, either with the dashboard or with this very presentation!</w:t>
-      </w:r>
-    </w:p>
-    <w:p>
-      <w:pPr>
-        <w:numPr>
-          <w:ilvl w:val="0"/>
-          <w:numId w:val="1031"/>
-        </w:numPr>
-        <w:pStyle w:val="Compact"/>
-      </w:pPr>
-      <w:r>
-        <w:t xml:space="preserve">All you need is a public github repository and notebook in that repository and that’s it!</w:t>
-      </w:r>
-    </w:p>
-    <w:p>
-      <w:pPr>
-        <w:numPr>
-          <w:ilvl w:val="0"/>
-          <w:numId w:val="1031"/>
-        </w:numPr>
-        <w:pStyle w:val="Compact"/>
-      </w:pPr>
-      <w:r>
-        <w:t xml:space="preserve">Waiting time for spinning up the notebook will vary</w:t>
-      </w:r>
-    </w:p>
-    <w:p>
-      <w:pPr>
-        <w:numPr>
-          <w:ilvl w:val="0"/>
-          <w:numId w:val="1031"/>
-        </w:numPr>
-        <w:pStyle w:val="Compact"/>
-      </w:pPr>
-      <w:r>
-        <w:t xml:space="preserve">While it’s spinning it up, any questions so far?</w:t>
-      </w:r>
-    </w:p>
-    <w:bookmarkEnd w:id="44"/>
-    <w:bookmarkStart w:id="46" w:name="X8aa78d6eeb559bf3761ce6548774a4f64ea7597"/>
-    <w:p>
-      <w:pPr>
-        <w:pStyle w:val="Heading2"/>
-      </w:pPr>
-      <w:r>
-        <w:t xml:space="preserve">23 Port-forwarding and setting up Jupyter to work on a server</w:t>
+        <w:rPr>
+          <w:rStyle w:val="VerbatimChar"/>
+        </w:rPr>
+        <w:t xml:space="preserve">ssh username@host -L 8888:localhost:8888</w:t>
       </w:r>
     </w:p>
     <w:p>
@@ -2076,10 +2554,9 @@
           <w:ilvl w:val="0"/>
           <w:numId w:val="1032"/>
         </w:numPr>
-        <w:pStyle w:val="Compact"/>
-      </w:pPr>
-      <w:r>
-        <w:t xml:space="preserve">Many people might have servers in their universities/organizations that are more powerful than a laptop.</w:t>
+      </w:pPr>
+      <w:r>
+        <w:t xml:space="preserve">Which will forward your computer 8888 port, to the server’s 8888 port.</w:t>
       </w:r>
     </w:p>
     <w:p>
@@ -2088,10 +2565,9 @@
           <w:ilvl w:val="0"/>
           <w:numId w:val="1032"/>
         </w:numPr>
-        <w:pStyle w:val="Compact"/>
-      </w:pPr>
-      <w:r>
-        <w:t xml:space="preserve">Jupyter allows the ability to run a notebook locally (on your laptop screen), but using the power of the server.</w:t>
+      </w:pPr>
+      <w:r>
+        <w:t xml:space="preserve">For Windows, ssh also exists, but you will need to enable it.</w:t>
       </w:r>
     </w:p>
     <w:p>
@@ -2103,7 +2579,25 @@
         <w:pStyle w:val="Compact"/>
       </w:pPr>
       <w:r>
-        <w:t xml:space="preserve">This requires jupyter being installed on the server</w:t>
+        <w:t xml:space="preserve">head to Settings &gt; Apps and click</w:t>
+      </w:r>
+      <w:r>
+        <w:t xml:space="preserve"> </w:t>
+      </w:r>
+      <w:r>
+        <w:t xml:space="preserve">“</w:t>
+      </w:r>
+      <w:r>
+        <w:t xml:space="preserve">Manage optional features</w:t>
+      </w:r>
+      <w:r>
+        <w:t xml:space="preserve">”</w:t>
+      </w:r>
+      <w:r>
+        <w:t xml:space="preserve"> </w:t>
+      </w:r>
+      <w:r>
+        <w:t xml:space="preserve">under Apps &amp; features.</w:t>
       </w:r>
     </w:p>
     <w:p>
@@ -2115,221 +2609,79 @@
         <w:pStyle w:val="Compact"/>
       </w:pPr>
       <w:r>
-        <w:t xml:space="preserve">This isn’t a difficult thing to do for a sysadmin, so it’s worth finding out whether that’s possible</w:t>
-      </w:r>
-    </w:p>
-    <w:bookmarkStart w:id="45" w:name="setting-up-jupyter-on-a-server"/>
-    <w:p>
-      <w:pPr>
-        <w:pStyle w:val="Heading3"/>
-      </w:pPr>
-      <w:r>
-        <w:t xml:space="preserve">23.1 Setting up jupyter on a server</w:t>
-      </w:r>
-    </w:p>
-    <w:p>
-      <w:pPr>
-        <w:numPr>
-          <w:ilvl w:val="0"/>
+        <w:t xml:space="preserve">Click Add a Feature, and find OpenSSH</w:t>
+      </w:r>
+    </w:p>
+    <w:p>
+      <w:pPr>
+        <w:numPr>
+          <w:ilvl w:val="0"/>
+          <w:numId w:val="1032"/>
+        </w:numPr>
+      </w:pPr>
+      <w:r>
+        <w:t xml:space="preserve">Then use the same command as for Macs:</w:t>
+      </w:r>
+      <w:r>
+        <w:t xml:space="preserve"> </w:t>
+      </w:r>
+      <w:r>
+        <w:rPr>
+          <w:rStyle w:val="VerbatimChar"/>
+        </w:rPr>
+        <w:t xml:space="preserve">ssh username@host -L 8888:localhost:8888</w:t>
+      </w:r>
+    </w:p>
+    <w:p>
+      <w:pPr>
+        <w:numPr>
+          <w:ilvl w:val="0"/>
+          <w:numId w:val="1032"/>
+        </w:numPr>
+      </w:pPr>
+      <w:r>
+        <w:t xml:space="preserve">Then go to your browser:</w:t>
+      </w:r>
+    </w:p>
+    <w:p>
+      <w:pPr>
+        <w:numPr>
+          <w:ilvl w:val="1"/>
           <w:numId w:val="1034"/>
         </w:numPr>
         <w:pStyle w:val="Compact"/>
       </w:pPr>
       <w:r>
-        <w:t xml:space="preserve">The first thing you need to do is log on to the server and start a jupyter instance:</w:t>
-      </w:r>
-    </w:p>
-    <w:p>
-      <w:pPr>
-        <w:pStyle w:val="FirstParagraph"/>
-      </w:pPr>
-      <w:r>
-        <w:rPr>
-          <w:rStyle w:val="VerbatimChar"/>
-        </w:rPr>
-        <w:t xml:space="preserve">jupyter notebook --no-browser --port=8888</w:t>
-      </w:r>
-    </w:p>
-    <w:p>
-      <w:pPr>
-        <w:numPr>
-          <w:ilvl w:val="0"/>
+        <w:rPr>
+          <w:rStyle w:val="VerbatimChar"/>
+        </w:rPr>
+        <w:t xml:space="preserve">localhost:8888</w:t>
+      </w:r>
+      <w:r>
+        <w:t xml:space="preserve"> </w:t>
+      </w:r>
+      <w:r>
+        <w:t xml:space="preserve">and you should be taken to a Jupyter page and prompted for a token.</w:t>
+      </w:r>
+    </w:p>
+    <w:p>
+      <w:pPr>
+        <w:numPr>
+          <w:ilvl w:val="1"/>
+          <w:numId w:val="1034"/>
+        </w:numPr>
+        <w:pStyle w:val="Compact"/>
+      </w:pPr>
+      <w:r>
+        <w:t xml:space="preserve">You can find this token in the window where you started Jupyter on the server</w:t>
+      </w:r>
+    </w:p>
+    <w:p>
+      <w:pPr>
+        <w:numPr>
+          <w:ilvl w:val="2"/>
           <w:numId w:val="1035"/>
         </w:numPr>
-      </w:pPr>
-      <w:r>
-        <w:t xml:space="preserve">This tells the server to start an instance of jupyter, without a browser (we won’t need it, nor can a server open up a browser window), in port 8888 (this will be important later)</w:t>
-      </w:r>
-    </w:p>
-    <w:p>
-      <w:pPr>
-        <w:numPr>
-          <w:ilvl w:val="0"/>
-          <w:numId w:val="1035"/>
-        </w:numPr>
-      </w:pPr>
-      <w:r>
-        <w:t xml:space="preserve">For Mac users, you can use</w:t>
-      </w:r>
-      <w:r>
-        <w:t xml:space="preserve"> </w:t>
-      </w:r>
-      <w:r>
-        <w:rPr>
-          <w:rStyle w:val="VerbatimChar"/>
-        </w:rPr>
-        <w:t xml:space="preserve">ssh</w:t>
-      </w:r>
-      <w:r>
-        <w:t xml:space="preserve"> </w:t>
-      </w:r>
-      <w:r>
-        <w:t xml:space="preserve">to finish the process. Just type:</w:t>
-      </w:r>
-      <w:r>
-        <w:t xml:space="preserve"> </w:t>
-      </w:r>
-      <w:r>
-        <w:rPr>
-          <w:rStyle w:val="VerbatimChar"/>
-        </w:rPr>
-        <w:t xml:space="preserve">ssh username@host -L 8888:localhost:8888</w:t>
-      </w:r>
-    </w:p>
-    <w:p>
-      <w:pPr>
-        <w:numPr>
-          <w:ilvl w:val="0"/>
-          <w:numId w:val="1035"/>
-        </w:numPr>
-      </w:pPr>
-      <w:r>
-        <w:t xml:space="preserve">Which will forward your computer 8888 port, to the server’s 8888 port.</w:t>
-      </w:r>
-    </w:p>
-    <w:p>
-      <w:pPr>
-        <w:numPr>
-          <w:ilvl w:val="0"/>
-          <w:numId w:val="1035"/>
-        </w:numPr>
-      </w:pPr>
-      <w:r>
-        <w:t xml:space="preserve">For Windows, ssh also exists, but you will need to enable it.</w:t>
-      </w:r>
-    </w:p>
-    <w:p>
-      <w:pPr>
-        <w:numPr>
-          <w:ilvl w:val="1"/>
-          <w:numId w:val="1036"/>
-        </w:numPr>
-        <w:pStyle w:val="Compact"/>
-      </w:pPr>
-      <w:r>
-        <w:t xml:space="preserve">head to Settings &gt; Apps and click</w:t>
-      </w:r>
-      <w:r>
-        <w:t xml:space="preserve"> </w:t>
-      </w:r>
-      <w:r>
-        <w:t xml:space="preserve">“</w:t>
-      </w:r>
-      <w:r>
-        <w:t xml:space="preserve">Manage optional features</w:t>
-      </w:r>
-      <w:r>
-        <w:t xml:space="preserve">”</w:t>
-      </w:r>
-      <w:r>
-        <w:t xml:space="preserve"> </w:t>
-      </w:r>
-      <w:r>
-        <w:t xml:space="preserve">under Apps &amp; features.</w:t>
-      </w:r>
-    </w:p>
-    <w:p>
-      <w:pPr>
-        <w:numPr>
-          <w:ilvl w:val="1"/>
-          <w:numId w:val="1036"/>
-        </w:numPr>
-        <w:pStyle w:val="Compact"/>
-      </w:pPr>
-      <w:r>
-        <w:t xml:space="preserve">Click Add a Feature, and find OpenSSH</w:t>
-      </w:r>
-    </w:p>
-    <w:p>
-      <w:pPr>
-        <w:numPr>
-          <w:ilvl w:val="0"/>
-          <w:numId w:val="1035"/>
-        </w:numPr>
-      </w:pPr>
-      <w:r>
-        <w:t xml:space="preserve">Then use the same command as for Macs:</w:t>
-      </w:r>
-      <w:r>
-        <w:t xml:space="preserve"> </w:t>
-      </w:r>
-      <w:r>
-        <w:rPr>
-          <w:rStyle w:val="VerbatimChar"/>
-        </w:rPr>
-        <w:t xml:space="preserve">ssh username@host -L 8888:localhost:8888</w:t>
-      </w:r>
-    </w:p>
-    <w:p>
-      <w:pPr>
-        <w:numPr>
-          <w:ilvl w:val="0"/>
-          <w:numId w:val="1035"/>
-        </w:numPr>
-      </w:pPr>
-      <w:r>
-        <w:t xml:space="preserve">Then go to your browser:</w:t>
-      </w:r>
-    </w:p>
-    <w:p>
-      <w:pPr>
-        <w:numPr>
-          <w:ilvl w:val="1"/>
-          <w:numId w:val="1037"/>
-        </w:numPr>
-        <w:pStyle w:val="Compact"/>
-      </w:pPr>
-      <w:r>
-        <w:rPr>
-          <w:rStyle w:val="VerbatimChar"/>
-        </w:rPr>
-        <w:t xml:space="preserve">localhost:8888</w:t>
-      </w:r>
-      <w:r>
-        <w:t xml:space="preserve"> </w:t>
-      </w:r>
-      <w:r>
-        <w:t xml:space="preserve">and you should be taken to a Jupyter page and prompted for a token.</w:t>
-      </w:r>
-    </w:p>
-    <w:p>
-      <w:pPr>
-        <w:numPr>
-          <w:ilvl w:val="1"/>
-          <w:numId w:val="1037"/>
-        </w:numPr>
-        <w:pStyle w:val="Compact"/>
-      </w:pPr>
-      <w:r>
-        <w:t xml:space="preserve">You can find this token in the window where you started Jupyter on the server</w:t>
-      </w:r>
-    </w:p>
-    <w:p>
-      <w:pPr>
-        <w:numPr>
-          <w:ilvl w:val="2"/>
-          <w:numId w:val="1038"/>
-        </w:numPr>
         <w:pStyle w:val="Compact"/>
       </w:pPr>
       <w:r>
@@ -2340,138 +2692,14 @@
       <w:pPr>
         <w:numPr>
           <w:ilvl w:val="0"/>
-          <w:numId w:val="1035"/>
+          <w:numId w:val="1032"/>
         </w:numPr>
       </w:pPr>
       <w:r>
         <w:t xml:space="preserve">Now you have Jupyter running on your computer’s browser window, but with the power of the server!</w:t>
       </w:r>
     </w:p>
-    <w:bookmarkEnd w:id="45"/>
     <w:bookmarkEnd w:id="46"/>
-    <w:bookmarkStart w:id="47" w:name="taking-all-this-to-pure-text"/>
-    <w:p>
-      <w:pPr>
-        <w:pStyle w:val="Heading2"/>
-      </w:pPr>
-      <w:r>
-        <w:t xml:space="preserve">24 Taking all this to Pure Text</w:t>
-      </w:r>
-    </w:p>
-    <w:p>
-      <w:pPr>
-        <w:numPr>
-          <w:ilvl w:val="0"/>
-          <w:numId w:val="1039"/>
-        </w:numPr>
-        <w:pStyle w:val="Compact"/>
-      </w:pPr>
-      <w:r>
-        <w:t xml:space="preserve">One drawback of jupyter (besides dependencies) is the fact that you need to install all of this and use a browser</w:t>
-      </w:r>
-    </w:p>
-    <w:p>
-      <w:pPr>
-        <w:numPr>
-          <w:ilvl w:val="0"/>
-          <w:numId w:val="1039"/>
-        </w:numPr>
-        <w:pStyle w:val="Compact"/>
-      </w:pPr>
-      <w:r>
-        <w:t xml:space="preserve">Not very good for version control</w:t>
-      </w:r>
-    </w:p>
-    <w:p>
-      <w:pPr>
-        <w:numPr>
-          <w:ilvl w:val="0"/>
-          <w:numId w:val="1039"/>
-        </w:numPr>
-        <w:pStyle w:val="Compact"/>
-      </w:pPr>
-      <w:r>
-        <w:rPr>
-          <w:rStyle w:val="VerbatimChar"/>
-        </w:rPr>
-        <w:t xml:space="preserve">Rmd</w:t>
-      </w:r>
-      <w:r>
-        <w:t xml:space="preserve"> </w:t>
-      </w:r>
-      <w:r>
-        <w:t xml:space="preserve">files (used with RMarkdown) are just markdown files with code cells.</w:t>
-      </w:r>
-    </w:p>
-    <w:p>
-      <w:pPr>
-        <w:numPr>
-          <w:ilvl w:val="1"/>
-          <w:numId w:val="1040"/>
-        </w:numPr>
-        <w:pStyle w:val="Compact"/>
-      </w:pPr>
-      <w:r>
-        <w:t xml:space="preserve">Great for version control</w:t>
-      </w:r>
-    </w:p>
-    <w:p>
-      <w:pPr>
-        <w:numPr>
-          <w:ilvl w:val="1"/>
-          <w:numId w:val="1040"/>
-        </w:numPr>
-        <w:pStyle w:val="Compact"/>
-      </w:pPr>
-      <w:r>
-        <w:t xml:space="preserve">Readble</w:t>
-      </w:r>
-    </w:p>
-    <w:p>
-      <w:pPr>
-        <w:numPr>
-          <w:ilvl w:val="1"/>
-          <w:numId w:val="1040"/>
-        </w:numPr>
-        <w:pStyle w:val="Compact"/>
-      </w:pPr>
-      <w:r>
-        <w:t xml:space="preserve">Easy to share and read in its raw form</w:t>
-      </w:r>
-    </w:p>
-    <w:p>
-      <w:pPr>
-        <w:numPr>
-          <w:ilvl w:val="0"/>
-          <w:numId w:val="1039"/>
-        </w:numPr>
-        <w:pStyle w:val="Compact"/>
-      </w:pPr>
-      <w:r>
-        <w:t xml:space="preserve">Can we do this with Jupyter?</w:t>
-      </w:r>
-    </w:p>
-    <w:p>
-      <w:pPr>
-        <w:numPr>
-          <w:ilvl w:val="1"/>
-          <w:numId w:val="1041"/>
-        </w:numPr>
-        <w:pStyle w:val="Compact"/>
-      </w:pPr>
-      <w:r>
-        <w:t xml:space="preserve">Yes! with</w:t>
-      </w:r>
-      <w:r>
-        <w:t xml:space="preserve"> </w:t>
-      </w:r>
-      <w:r>
-        <w:rPr>
-          <w:rStyle w:val="VerbatimChar"/>
-        </w:rPr>
-        <w:t xml:space="preserve">jupytext</w:t>
-      </w:r>
-    </w:p>
     <w:bookmarkEnd w:id="47"/>
     <w:bookmarkStart w:id="49" w:name="shameless-self-promotion"/>
     <w:p>
@@ -2479,14 +2707,14 @@
         <w:pStyle w:val="Heading2"/>
       </w:pPr>
       <w:r>
-        <w:t xml:space="preserve">25 Shameless self-promotion</w:t>
-      </w:r>
-    </w:p>
-    <w:p>
-      <w:pPr>
-        <w:numPr>
-          <w:ilvl w:val="0"/>
-          <w:numId w:val="1042"/>
+        <w:t xml:space="preserve">23 Shameless self-promotion</w:t>
+      </w:r>
+    </w:p>
+    <w:p>
+      <w:pPr>
+        <w:numPr>
+          <w:ilvl w:val="0"/>
+          <w:numId w:val="1036"/>
         </w:numPr>
         <w:pStyle w:val="Compact"/>
       </w:pPr>
@@ -2508,12 +2736,208 @@
       </w:hyperlink>
     </w:p>
     <w:bookmarkEnd w:id="49"/>
-    <w:bookmarkStart w:id="50" w:name="a-stata-equivalent"/>
+    <w:bookmarkStart w:id="50" w:name="taking-all-this-to-pure-text"/>
     <w:p>
       <w:pPr>
         <w:pStyle w:val="Heading2"/>
       </w:pPr>
       <w:r>
+        <w:t xml:space="preserve">24 Taking all this to Pure Text</w:t>
+      </w:r>
+    </w:p>
+    <w:p>
+      <w:pPr>
+        <w:numPr>
+          <w:ilvl w:val="0"/>
+          <w:numId w:val="1037"/>
+        </w:numPr>
+        <w:pStyle w:val="Compact"/>
+      </w:pPr>
+      <w:r>
+        <w:t xml:space="preserve">One drawback of jupyter (besides dependencies) is the fact that you need to install all of this and use a browser</w:t>
+      </w:r>
+    </w:p>
+    <w:p>
+      <w:pPr>
+        <w:numPr>
+          <w:ilvl w:val="0"/>
+          <w:numId w:val="1037"/>
+        </w:numPr>
+        <w:pStyle w:val="Compact"/>
+      </w:pPr>
+      <w:r>
+        <w:t xml:space="preserve">Not very good for version control</w:t>
+      </w:r>
+    </w:p>
+    <w:p>
+      <w:pPr>
+        <w:numPr>
+          <w:ilvl w:val="0"/>
+          <w:numId w:val="1037"/>
+        </w:numPr>
+        <w:pStyle w:val="Compact"/>
+      </w:pPr>
+      <w:r>
+        <w:t xml:space="preserve">Meet</w:t>
+      </w:r>
+      <w:r>
+        <w:t xml:space="preserve"> </w:t>
+      </w:r>
+      <w:r>
+        <w:rPr>
+          <w:rStyle w:val="VerbatimChar"/>
+        </w:rPr>
+        <w:t xml:space="preserve">quarto</w:t>
+      </w:r>
+    </w:p>
+    <w:p>
+      <w:pPr>
+        <w:numPr>
+          <w:ilvl w:val="0"/>
+          <w:numId w:val="1037"/>
+        </w:numPr>
+        <w:pStyle w:val="Compact"/>
+      </w:pPr>
+      <w:r>
+        <w:t xml:space="preserve">Lots of features</w:t>
+      </w:r>
+    </w:p>
+    <w:p>
+      <w:pPr>
+        <w:numPr>
+          <w:ilvl w:val="0"/>
+          <w:numId w:val="1037"/>
+        </w:numPr>
+        <w:pStyle w:val="Compact"/>
+      </w:pPr>
+      <w:r>
+        <w:t xml:space="preserve">Uses jupyter underneath for code execution</w:t>
+      </w:r>
+    </w:p>
+    <w:p>
+      <w:pPr>
+        <w:numPr>
+          <w:ilvl w:val="0"/>
+          <w:numId w:val="1037"/>
+        </w:numPr>
+        <w:pStyle w:val="Compact"/>
+      </w:pPr>
+      <w:r>
+        <w:t xml:space="preserve">write just markdown</w:t>
+      </w:r>
+    </w:p>
+    <w:p>
+      <w:pPr>
+        <w:numPr>
+          <w:ilvl w:val="0"/>
+          <w:numId w:val="1037"/>
+        </w:numPr>
+        <w:pStyle w:val="Compact"/>
+      </w:pPr>
+      <w:r>
+        <w:t xml:space="preserve">Extensions, including templates for popular journals (elsevier…)</w:t>
+      </w:r>
+    </w:p>
+    <w:bookmarkEnd w:id="50"/>
+    <w:bookmarkStart w:id="51" w:name="requires-one-more-thing-yaml"/>
+    <w:p>
+      <w:pPr>
+        <w:pStyle w:val="Heading2"/>
+      </w:pPr>
+      <w:r>
+        <w:t xml:space="preserve">25 Requires one more thing: YAML</w:t>
+      </w:r>
+    </w:p>
+    <w:p>
+      <w:pPr>
+        <w:pStyle w:val="SourceCode"/>
+      </w:pPr>
+      <w:r>
+        <w:rPr>
+          <w:rStyle w:val="VerbatimChar"/>
+        </w:rPr>
+        <w:t xml:space="preserve">---</w:t>
+      </w:r>
+      <w:r>
+        <w:br/>
+      </w:r>
+      <w:r>
+        <w:rPr>
+          <w:rStyle w:val="VerbatimChar"/>
+        </w:rPr>
+        <w:t xml:space="preserve">title: My Title</w:t>
+      </w:r>
+      <w:r>
+        <w:br/>
+      </w:r>
+      <w:r>
+        <w:rPr>
+          <w:rStyle w:val="VerbatimChar"/>
+        </w:rPr>
+        <w:t xml:space="preserve">author: Me</w:t>
+      </w:r>
+      <w:r>
+        <w:br/>
+      </w:r>
+      <w:r>
+        <w:rPr>
+          <w:rStyle w:val="VerbatimChar"/>
+        </w:rPr>
+        <w:t xml:space="preserve">format:</w:t>
+      </w:r>
+      <w:r>
+        <w:br/>
+      </w:r>
+      <w:r>
+        <w:rPr>
+          <w:rStyle w:val="VerbatimChar"/>
+        </w:rPr>
+        <w:t xml:space="preserve">    pdf:</w:t>
+      </w:r>
+      <w:r>
+        <w:br/>
+      </w:r>
+      <w:r>
+        <w:rPr>
+          <w:rStyle w:val="VerbatimChar"/>
+        </w:rPr>
+        <w:t xml:space="preserve">        - key 1</w:t>
+      </w:r>
+      <w:r>
+        <w:br/>
+      </w:r>
+      <w:r>
+        <w:rPr>
+          <w:rStyle w:val="VerbatimChar"/>
+        </w:rPr>
+        <w:t xml:space="preserve">        - key 2</w:t>
+      </w:r>
+      <w:r>
+        <w:br/>
+      </w:r>
+      <w:r>
+        <w:rPr>
+          <w:rStyle w:val="VerbatimChar"/>
+        </w:rPr>
+        <w:t xml:space="preserve">        - key 3</w:t>
+      </w:r>
+      <w:r>
+        <w:br/>
+      </w:r>
+      <w:r>
+        <w:rPr>
+          <w:rStyle w:val="VerbatimChar"/>
+        </w:rPr>
+        <w:t xml:space="preserve">---</w:t>
+      </w:r>
+    </w:p>
+    <w:bookmarkEnd w:id="51"/>
+    <w:bookmarkStart w:id="52" w:name="a-stata-equivalent"/>
+    <w:p>
+      <w:pPr>
+        <w:pStyle w:val="Heading2"/>
+      </w:pPr>
+      <w:r>
         <w:t xml:space="preserve">26 A Stata Equivalent?</w:t>
       </w:r>
     </w:p>
@@ -2521,7 +2945,7 @@
       <w:pPr>
         <w:numPr>
           <w:ilvl w:val="0"/>
-          <w:numId w:val="1043"/>
+          <w:numId w:val="1038"/>
         </w:numPr>
         <w:pStyle w:val="Compact"/>
       </w:pPr>
@@ -2536,7 +2960,7 @@
       <w:pPr>
         <w:numPr>
           <w:ilvl w:val="0"/>
-          <w:numId w:val="1043"/>
+          <w:numId w:val="1038"/>
         </w:numPr>
         <w:pStyle w:val="Compact"/>
       </w:pPr>
@@ -2551,7 +2975,7 @@
       <w:pPr>
         <w:numPr>
           <w:ilvl w:val="0"/>
-          <w:numId w:val="1043"/>
+          <w:numId w:val="1038"/>
         </w:numPr>
         <w:pStyle w:val="Compact"/>
       </w:pPr>
@@ -2566,7 +2990,7 @@
       <w:pPr>
         <w:numPr>
           <w:ilvl w:val="0"/>
-          <w:numId w:val="1043"/>
+          <w:numId w:val="1038"/>
         </w:numPr>
         <w:pStyle w:val="Compact"/>
       </w:pPr>
@@ -2577,8 +3001,8 @@
         <w:t xml:space="preserve">putpdf</w:t>
       </w:r>
     </w:p>
-    <w:bookmarkEnd w:id="50"/>
-    <w:bookmarkStart w:id="51" w:name="other-extras-not-covered"/>
+    <w:bookmarkEnd w:id="52"/>
+    <w:bookmarkStart w:id="53" w:name="other-extras-not-covered"/>
     <w:p>
       <w:pPr>
         <w:pStyle w:val="Heading2"/>
@@ -2591,7 +3015,7 @@
       <w:pPr>
         <w:numPr>
           <w:ilvl w:val="0"/>
-          <w:numId w:val="1044"/>
+          <w:numId w:val="1039"/>
         </w:numPr>
         <w:pStyle w:val="Compact"/>
       </w:pPr>
@@ -2606,7 +3030,7 @@
       <w:pPr>
         <w:numPr>
           <w:ilvl w:val="0"/>
-          <w:numId w:val="1044"/>
+          <w:numId w:val="1039"/>
         </w:numPr>
         <w:pStyle w:val="Compact"/>
       </w:pPr>
@@ -2621,7 +3045,7 @@
       <w:pPr>
         <w:numPr>
           <w:ilvl w:val="0"/>
-          <w:numId w:val="1044"/>
+          <w:numId w:val="1039"/>
         </w:numPr>
         <w:pStyle w:val="Compact"/>
       </w:pPr>
@@ -2647,7 +3071,7 @@
         <w:t xml:space="preserve">docker</w:t>
       </w:r>
     </w:p>
-    <w:bookmarkEnd w:id="51"/>
+    <w:bookmarkEnd w:id="53"/>
     <w:sectPr/>
   </w:body>
 </w:document>
@@ -2948,21 +3372,6 @@
     <w:abstractNumId w:val="991"/>
   </w:num>
   <w:num w:numId="1039">
-    <w:abstractNumId w:val="991"/>
-  </w:num>
-  <w:num w:numId="1040">
-    <w:abstractNumId w:val="991"/>
-  </w:num>
-  <w:num w:numId="1041">
-    <w:abstractNumId w:val="991"/>
-  </w:num>
-  <w:num w:numId="1042">
-    <w:abstractNumId w:val="991"/>
-  </w:num>
-  <w:num w:numId="1043">
-    <w:abstractNumId w:val="991"/>
-  </w:num>
-  <w:num w:numId="1044">
     <w:abstractNumId w:val="991"/>
   </w:num>
 </w:numbering>

</xml_diff>